<commit_message>
report for hidden layer
</commit_message>
<xml_diff>
--- a/HiddenLayer/Hidden Layer Block.docx
+++ b/HiddenLayer/Hidden Layer Block.docx
@@ -72,8 +72,6 @@
         </w:rPr>
         <w:t>Each unit receives inputs from the units to its left and the inputs are multiplied by the weight of the connections they travel along. Every unit adds up all the inputs it receives and the sum will performed an activation function (1). The result of activation function will give either 0/1 value which is used to “fire” and trigger the units it’s connected on its right.</w:t>
       </w:r>
-      <w:bookmarkStart w:id="0" w:name="_GoBack"/>
-      <w:bookmarkEnd w:id="0"/>
     </w:p>
     <w:p>
       <w:pPr>
@@ -284,7 +282,324 @@
           <w:rFonts w:ascii="Times New Roman" w:hAnsi="Times New Roman" w:cs="Times New Roman"/>
         </w:rPr>
         <w:tab/>
-        <w:t xml:space="preserve">The data that get from image capture will be a 10 by 10 matrix data. For this neural network, each input neuron consists of 10 bits data therefore there are 10 input neurons. The concept of neural network is </w:t>
+        <w:t xml:space="preserve">The data that get from image capture will be a 10 by 10 matrix data. For this neural network, each input neuron consists of 10 bits data therefore there are 10 input neurons. </w:t>
+      </w:r>
+      <w:r>
+        <w:rPr>
+          <w:rFonts w:ascii="Times New Roman" w:hAnsi="Times New Roman" w:cs="Times New Roman"/>
+        </w:rPr>
+        <w:t xml:space="preserve">Each hidden neuron consist of 10 weights which is 10 bits data, so in total there are 50 weights with 10 bits data in the hidden layer. For output layer, there are only 5 inputs from hidden layer, thus the total weight in output layer is 15 (5 inputs * 3 neurons) with 10 bits data. Therefore, there are total 65 weights needed in this design. </w:t>
+      </w:r>
+    </w:p>
+    <w:p>
+      <w:pPr>
+        <w:jc w:val="both"/>
+        <w:rPr>
+          <w:rFonts w:ascii="Times New Roman" w:hAnsi="Times New Roman" w:cs="Times New Roman"/>
+        </w:rPr>
+      </w:pPr>
+    </w:p>
+    <w:p>
+      <w:pPr>
+        <w:rPr>
+          <w:rFonts w:ascii="Times New Roman" w:hAnsi="Times New Roman" w:cs="Times New Roman"/>
+        </w:rPr>
+      </w:pPr>
+      <w:r>
+        <w:rPr>
+          <w:rFonts w:ascii="Times New Roman" w:hAnsi="Times New Roman" w:cs="Times New Roman"/>
+        </w:rPr>
+        <w:br w:type="page"/>
+      </w:r>
+    </w:p>
+    <w:p>
+      <w:pPr>
+        <w:jc w:val="both"/>
+        <w:rPr>
+          <w:rFonts w:ascii="Times New Roman" w:hAnsi="Times New Roman" w:cs="Times New Roman"/>
+        </w:rPr>
+      </w:pPr>
+      <w:r>
+        <w:rPr>
+          <w:b/>
+          <w:noProof/>
+        </w:rPr>
+        <w:lastRenderedPageBreak/>
+        <w:drawing>
+          <wp:inline distT="0" distB="0" distL="0" distR="0" wp14:anchorId="7E15C175" wp14:editId="23AB9320">
+            <wp:extent cx="5943600" cy="5454650"/>
+            <wp:effectExtent l="0" t="0" r="0" b="0"/>
+            <wp:docPr id="2" name="Picture 2"/>
+            <wp:cNvGraphicFramePr>
+              <a:graphicFrameLocks xmlns:a="http://schemas.openxmlformats.org/drawingml/2006/main" noChangeAspect="1"/>
+            </wp:cNvGraphicFramePr>
+            <a:graphic xmlns:a="http://schemas.openxmlformats.org/drawingml/2006/main">
+              <a:graphicData uri="http://schemas.openxmlformats.org/drawingml/2006/picture">
+                <pic:pic xmlns:pic="http://schemas.openxmlformats.org/drawingml/2006/picture">
+                  <pic:nvPicPr>
+                    <pic:cNvPr id="0" name=""/>
+                    <pic:cNvPicPr/>
+                  </pic:nvPicPr>
+                  <pic:blipFill>
+                    <a:blip r:embed="rId6"/>
+                    <a:stretch>
+                      <a:fillRect/>
+                    </a:stretch>
+                  </pic:blipFill>
+                  <pic:spPr>
+                    <a:xfrm>
+                      <a:off x="0" y="0"/>
+                      <a:ext cx="5943600" cy="5454650"/>
+                    </a:xfrm>
+                    <a:prstGeom prst="rect">
+                      <a:avLst/>
+                    </a:prstGeom>
+                  </pic:spPr>
+                </pic:pic>
+              </a:graphicData>
+            </a:graphic>
+          </wp:inline>
+        </w:drawing>
+      </w:r>
+      <w:r>
+        <w:rPr>
+          <w:noProof/>
+        </w:rPr>
+        <w:t xml:space="preserve"> </w:t>
+      </w:r>
+      <w:bookmarkStart w:id="0" w:name="_GoBack"/>
+      <w:bookmarkEnd w:id="0"/>
+      <w:r>
+        <w:rPr>
+          <w:noProof/>
+        </w:rPr>
+        <w:lastRenderedPageBreak/>
+        <w:drawing>
+          <wp:inline distT="0" distB="0" distL="0" distR="0" wp14:anchorId="3B05A3C4" wp14:editId="77BCBA97">
+            <wp:extent cx="5943600" cy="6924675"/>
+            <wp:effectExtent l="0" t="0" r="0" b="9525"/>
+            <wp:docPr id="4" name="Picture 4"/>
+            <wp:cNvGraphicFramePr>
+              <a:graphicFrameLocks xmlns:a="http://schemas.openxmlformats.org/drawingml/2006/main" noChangeAspect="1"/>
+            </wp:cNvGraphicFramePr>
+            <a:graphic xmlns:a="http://schemas.openxmlformats.org/drawingml/2006/main">
+              <a:graphicData uri="http://schemas.openxmlformats.org/drawingml/2006/picture">
+                <pic:pic xmlns:pic="http://schemas.openxmlformats.org/drawingml/2006/picture">
+                  <pic:nvPicPr>
+                    <pic:cNvPr id="0" name=""/>
+                    <pic:cNvPicPr/>
+                  </pic:nvPicPr>
+                  <pic:blipFill>
+                    <a:blip r:embed="rId7"/>
+                    <a:stretch>
+                      <a:fillRect/>
+                    </a:stretch>
+                  </pic:blipFill>
+                  <pic:spPr>
+                    <a:xfrm>
+                      <a:off x="0" y="0"/>
+                      <a:ext cx="5943600" cy="6924675"/>
+                    </a:xfrm>
+                    <a:prstGeom prst="rect">
+                      <a:avLst/>
+                    </a:prstGeom>
+                  </pic:spPr>
+                </pic:pic>
+              </a:graphicData>
+            </a:graphic>
+          </wp:inline>
+        </w:drawing>
+      </w:r>
+    </w:p>
+    <w:p>
+      <w:pPr>
+        <w:jc w:val="both"/>
+        <w:rPr>
+          <w:noProof/>
+        </w:rPr>
+      </w:pPr>
+      <w:r>
+        <w:rPr>
+          <w:noProof/>
+        </w:rPr>
+        <w:lastRenderedPageBreak/>
+        <w:drawing>
+          <wp:inline distT="0" distB="0" distL="0" distR="0" wp14:anchorId="10AE0959" wp14:editId="2051E991">
+            <wp:extent cx="5610225" cy="3457575"/>
+            <wp:effectExtent l="0" t="0" r="9525" b="9525"/>
+            <wp:docPr id="3" name="Picture 3"/>
+            <wp:cNvGraphicFramePr>
+              <a:graphicFrameLocks xmlns:a="http://schemas.openxmlformats.org/drawingml/2006/main" noChangeAspect="1"/>
+            </wp:cNvGraphicFramePr>
+            <a:graphic xmlns:a="http://schemas.openxmlformats.org/drawingml/2006/main">
+              <a:graphicData uri="http://schemas.openxmlformats.org/drawingml/2006/picture">
+                <pic:pic xmlns:pic="http://schemas.openxmlformats.org/drawingml/2006/picture">
+                  <pic:nvPicPr>
+                    <pic:cNvPr id="0" name=""/>
+                    <pic:cNvPicPr/>
+                  </pic:nvPicPr>
+                  <pic:blipFill>
+                    <a:blip r:embed="rId8"/>
+                    <a:stretch>
+                      <a:fillRect/>
+                    </a:stretch>
+                  </pic:blipFill>
+                  <pic:spPr>
+                    <a:xfrm>
+                      <a:off x="0" y="0"/>
+                      <a:ext cx="5610225" cy="3457575"/>
+                    </a:xfrm>
+                    <a:prstGeom prst="rect">
+                      <a:avLst/>
+                    </a:prstGeom>
+                  </pic:spPr>
+                </pic:pic>
+              </a:graphicData>
+            </a:graphic>
+          </wp:inline>
+        </w:drawing>
+      </w:r>
+      <w:r>
+        <w:rPr>
+          <w:noProof/>
+        </w:rPr>
+        <w:t xml:space="preserve"> </w:t>
+      </w:r>
+      <w:r>
+        <w:rPr>
+          <w:noProof/>
+        </w:rPr>
+        <w:drawing>
+          <wp:inline distT="0" distB="0" distL="0" distR="0" wp14:anchorId="72E2240B" wp14:editId="1F47129F">
+            <wp:extent cx="5915025" cy="2628900"/>
+            <wp:effectExtent l="0" t="0" r="9525" b="0"/>
+            <wp:docPr id="5" name="Picture 5"/>
+            <wp:cNvGraphicFramePr>
+              <a:graphicFrameLocks xmlns:a="http://schemas.openxmlformats.org/drawingml/2006/main" noChangeAspect="1"/>
+            </wp:cNvGraphicFramePr>
+            <a:graphic xmlns:a="http://schemas.openxmlformats.org/drawingml/2006/main">
+              <a:graphicData uri="http://schemas.openxmlformats.org/drawingml/2006/picture">
+                <pic:pic xmlns:pic="http://schemas.openxmlformats.org/drawingml/2006/picture">
+                  <pic:nvPicPr>
+                    <pic:cNvPr id="0" name=""/>
+                    <pic:cNvPicPr/>
+                  </pic:nvPicPr>
+                  <pic:blipFill>
+                    <a:blip r:embed="rId9"/>
+                    <a:stretch>
+                      <a:fillRect/>
+                    </a:stretch>
+                  </pic:blipFill>
+                  <pic:spPr>
+                    <a:xfrm>
+                      <a:off x="0" y="0"/>
+                      <a:ext cx="5915025" cy="2628900"/>
+                    </a:xfrm>
+                    <a:prstGeom prst="rect">
+                      <a:avLst/>
+                    </a:prstGeom>
+                  </pic:spPr>
+                </pic:pic>
+              </a:graphicData>
+            </a:graphic>
+          </wp:inline>
+        </w:drawing>
+      </w:r>
+    </w:p>
+    <w:p>
+      <w:pPr>
+        <w:jc w:val="both"/>
+        <w:rPr>
+          <w:rFonts w:ascii="Times New Roman" w:hAnsi="Times New Roman" w:cs="Times New Roman"/>
+        </w:rPr>
+      </w:pPr>
+      <w:r>
+        <w:rPr>
+          <w:noProof/>
+        </w:rPr>
+        <w:lastRenderedPageBreak/>
+        <w:drawing>
+          <wp:inline distT="0" distB="0" distL="0" distR="0" wp14:anchorId="25A4B913" wp14:editId="5B0AC398">
+            <wp:extent cx="5943600" cy="4131310"/>
+            <wp:effectExtent l="0" t="0" r="0" b="2540"/>
+            <wp:docPr id="6" name="Picture 6"/>
+            <wp:cNvGraphicFramePr>
+              <a:graphicFrameLocks xmlns:a="http://schemas.openxmlformats.org/drawingml/2006/main" noChangeAspect="1"/>
+            </wp:cNvGraphicFramePr>
+            <a:graphic xmlns:a="http://schemas.openxmlformats.org/drawingml/2006/main">
+              <a:graphicData uri="http://schemas.openxmlformats.org/drawingml/2006/picture">
+                <pic:pic xmlns:pic="http://schemas.openxmlformats.org/drawingml/2006/picture">
+                  <pic:nvPicPr>
+                    <pic:cNvPr id="0" name=""/>
+                    <pic:cNvPicPr/>
+                  </pic:nvPicPr>
+                  <pic:blipFill>
+                    <a:blip r:embed="rId10"/>
+                    <a:stretch>
+                      <a:fillRect/>
+                    </a:stretch>
+                  </pic:blipFill>
+                  <pic:spPr>
+                    <a:xfrm>
+                      <a:off x="0" y="0"/>
+                      <a:ext cx="5943600" cy="4131310"/>
+                    </a:xfrm>
+                    <a:prstGeom prst="rect">
+                      <a:avLst/>
+                    </a:prstGeom>
+                  </pic:spPr>
+                </pic:pic>
+              </a:graphicData>
+            </a:graphic>
+          </wp:inline>
+        </w:drawing>
+      </w:r>
+      <w:r>
+        <w:rPr>
+          <w:noProof/>
+        </w:rPr>
+        <w:t xml:space="preserve"> </w:t>
+      </w:r>
+      <w:r>
+        <w:rPr>
+          <w:noProof/>
+        </w:rPr>
+        <w:lastRenderedPageBreak/>
+        <w:drawing>
+          <wp:inline distT="0" distB="0" distL="0" distR="0" wp14:anchorId="05BB7B5C" wp14:editId="04BBEC1D">
+            <wp:extent cx="5943600" cy="4848860"/>
+            <wp:effectExtent l="0" t="0" r="0" b="8890"/>
+            <wp:docPr id="8" name="Picture 8"/>
+            <wp:cNvGraphicFramePr>
+              <a:graphicFrameLocks xmlns:a="http://schemas.openxmlformats.org/drawingml/2006/main" noChangeAspect="1"/>
+            </wp:cNvGraphicFramePr>
+            <a:graphic xmlns:a="http://schemas.openxmlformats.org/drawingml/2006/main">
+              <a:graphicData uri="http://schemas.openxmlformats.org/drawingml/2006/picture">
+                <pic:pic xmlns:pic="http://schemas.openxmlformats.org/drawingml/2006/picture">
+                  <pic:nvPicPr>
+                    <pic:cNvPr id="0" name=""/>
+                    <pic:cNvPicPr/>
+                  </pic:nvPicPr>
+                  <pic:blipFill>
+                    <a:blip r:embed="rId11"/>
+                    <a:stretch>
+                      <a:fillRect/>
+                    </a:stretch>
+                  </pic:blipFill>
+                  <pic:spPr>
+                    <a:xfrm>
+                      <a:off x="0" y="0"/>
+                      <a:ext cx="5943600" cy="4848860"/>
+                    </a:xfrm>
+                    <a:prstGeom prst="rect">
+                      <a:avLst/>
+                    </a:prstGeom>
+                  </pic:spPr>
+                </pic:pic>
+              </a:graphicData>
+            </a:graphic>
+          </wp:inline>
+        </w:drawing>
       </w:r>
     </w:p>
     <w:sectPr>

</xml_diff>

<commit_message>
report of hidden layer.
</commit_message>
<xml_diff>
--- a/HiddenLayer/Hidden Layer Block.docx
+++ b/HiddenLayer/Hidden Layer Block.docx
@@ -20,19 +20,7 @@
         <w:rPr>
           <w:rFonts w:ascii="Times New Roman" w:hAnsi="Times New Roman" w:cs="Times New Roman"/>
         </w:rPr>
-        <w:t xml:space="preserve">Layer Block (Block 2) is a main module for this project. It constructs the structure of the neural network with 10 input neurons, 5 hidden neurons and 3 output neurons. Figure 1 shows the example neural network with 3 input neurons, 4 hidden </w:t>
-      </w:r>
-      <w:r>
-        <w:rPr>
-          <w:rFonts w:ascii="Times New Roman" w:hAnsi="Times New Roman" w:cs="Times New Roman"/>
-        </w:rPr>
-        <w:t>neurons</w:t>
-      </w:r>
-      <w:r>
-        <w:rPr>
-          <w:rFonts w:ascii="Times New Roman" w:hAnsi="Times New Roman" w:cs="Times New Roman"/>
-        </w:rPr>
-        <w:t xml:space="preserve"> and 2 output</w:t>
+        <w:t>Layer Block (Block 2) is a main module for this project. It constructs the structure of the neural network with 10 input neurons, 5 hidden neurons and 3 output neurons. Figure 1 shows the example neural network with 3 input neurons, 4 hidden neurons and 2 output</w:t>
       </w:r>
       <w:r>
         <w:rPr>
@@ -44,13 +32,7 @@
         <w:rPr>
           <w:rFonts w:ascii="Times New Roman" w:hAnsi="Times New Roman" w:cs="Times New Roman"/>
         </w:rPr>
-        <w:t>neurons</w:t>
-      </w:r>
-      <w:r>
-        <w:rPr>
-          <w:rFonts w:ascii="Times New Roman" w:hAnsi="Times New Roman" w:cs="Times New Roman"/>
-        </w:rPr>
-        <w:t xml:space="preserve">. In this project, the neural network is designed as </w:t>
+        <w:t xml:space="preserve">neurons. In this project, the neural network is designed as </w:t>
       </w:r>
       <w:r>
         <w:rPr>
@@ -113,16 +95,7 @@
           <w:rPr>
             <w:rFonts w:ascii="Cambria Math" w:hAnsi="Cambria Math" w:cs="Cambria Math"/>
           </w:rPr>
-          <m:t>=</m:t>
-        </m:r>
-        <m:r>
-          <m:rPr>
-            <m:sty m:val="p"/>
-          </m:rPr>
-          <w:rPr>
-            <w:rFonts w:ascii="Cambria Math" w:hAnsi="Cambria Math" w:cs="Cambria Math"/>
-          </w:rPr>
-          <m:t>0.5(</m:t>
+          <m:t>=0.5(</m:t>
         </m:r>
         <m:f>
           <m:fPr>
@@ -206,11 +179,64 @@
         <w:rPr>
           <w:noProof/>
         </w:rPr>
+        <w:pict>
+          <v:shapetype id="_x0000_t75" coordsize="21600,21600" o:spt="75" o:preferrelative="t" path="m@4@5l@4@11@9@11@9@5xe" filled="f" stroked="f">
+            <v:stroke joinstyle="miter"/>
+            <v:formulas>
+              <v:f eqn="if lineDrawn pixelLineWidth 0"/>
+              <v:f eqn="sum @0 1 0"/>
+              <v:f eqn="sum 0 0 @1"/>
+              <v:f eqn="prod @2 1 2"/>
+              <v:f eqn="prod @3 21600 pixelWidth"/>
+              <v:f eqn="prod @3 21600 pixelHeight"/>
+              <v:f eqn="sum @0 0 1"/>
+              <v:f eqn="prod @6 1 2"/>
+              <v:f eqn="prod @7 21600 pixelWidth"/>
+              <v:f eqn="sum @8 21600 0"/>
+              <v:f eqn="prod @7 21600 pixelHeight"/>
+              <v:f eqn="sum @10 21600 0"/>
+            </v:formulas>
+            <v:path o:extrusionok="f" gradientshapeok="t" o:connecttype="rect"/>
+            <o:lock v:ext="edit" aspectratio="t"/>
+          </v:shapetype>
+          <v:shape id="_x0000_i1025" type="#_x0000_t75" style="width:468pt;height:364.5pt">
+            <v:imagedata r:id="rId5" o:title="neuralNetwork"/>
+          </v:shape>
+        </w:pict>
+      </w:r>
+    </w:p>
+    <w:p>
+      <w:pPr>
+        <w:jc w:val="center"/>
+        <w:rPr>
+          <w:rFonts w:ascii="Times New Roman" w:hAnsi="Times New Roman" w:cs="Times New Roman" w:hint="eastAsia"/>
+        </w:rPr>
+      </w:pPr>
+      <w:r>
+        <w:rPr>
+          <w:rFonts w:ascii="Times New Roman" w:hAnsi="Times New Roman" w:cs="Times New Roman"/>
+        </w:rPr>
+        <w:t>Figure 1: Example neural network</w:t>
+      </w:r>
+    </w:p>
+    <w:p>
+      <w:pPr>
+        <w:jc w:val="center"/>
+        <w:rPr>
+          <w:rFonts w:ascii="Times New Roman" w:hAnsi="Times New Roman" w:cs="Times New Roman"/>
+        </w:rPr>
+      </w:pPr>
+      <w:r>
+        <w:rPr>
+          <w:rFonts w:ascii="Times New Roman" w:hAnsi="Times New Roman" w:cs="Times New Roman"/>
+          <w:noProof/>
+        </w:rPr>
+        <w:lastRenderedPageBreak/>
         <w:drawing>
           <wp:inline distT="0" distB="0" distL="0" distR="0">
-            <wp:extent cx="2857500" cy="3438525"/>
-            <wp:effectExtent l="0" t="0" r="0" b="0"/>
-            <wp:docPr id="1" name="Picture 1" descr="Image result for neural network"/>
+            <wp:extent cx="3324225" cy="2590800"/>
+            <wp:effectExtent l="0" t="0" r="9525" b="0"/>
+            <wp:docPr id="7" name="Picture 7"/>
             <wp:cNvGraphicFramePr>
               <a:graphicFrameLocks xmlns:a="http://schemas.openxmlformats.org/drawingml/2006/main" noChangeAspect="1"/>
             </wp:cNvGraphicFramePr>
@@ -218,13 +244,13 @@
               <a:graphicData uri="http://schemas.openxmlformats.org/drawingml/2006/picture">
                 <pic:pic xmlns:pic="http://schemas.openxmlformats.org/drawingml/2006/picture">
                   <pic:nvPicPr>
-                    <pic:cNvPr id="0" name="Picture 1" descr="Image result for neural network"/>
+                    <pic:cNvPr id="0" name="Picture 2"/>
                     <pic:cNvPicPr>
                       <a:picLocks noChangeAspect="1" noChangeArrowheads="1"/>
                     </pic:cNvPicPr>
                   </pic:nvPicPr>
                   <pic:blipFill>
-                    <a:blip r:embed="rId5">
+                    <a:blip r:embed="rId6">
                       <a:extLst>
                         <a:ext uri="{28A0092B-C50C-407E-A947-70E740481C1C}">
                           <a14:useLocalDpi xmlns:a14="http://schemas.microsoft.com/office/drawing/2010/main" val="0"/>
@@ -239,7 +265,7 @@
                   <pic:spPr bwMode="auto">
                     <a:xfrm>
                       <a:off x="0" y="0"/>
-                      <a:ext cx="2857500" cy="3438525"/>
+                      <a:ext cx="3324225" cy="2590800"/>
                     </a:xfrm>
                     <a:prstGeom prst="rect">
                       <a:avLst/>
@@ -255,20 +281,8 @@
           </wp:inline>
         </w:drawing>
       </w:r>
-    </w:p>
-    <w:p>
-      <w:pPr>
-        <w:jc w:val="center"/>
-        <w:rPr>
-          <w:rFonts w:ascii="Times New Roman" w:hAnsi="Times New Roman" w:cs="Times New Roman"/>
-        </w:rPr>
-      </w:pPr>
-      <w:r>
-        <w:rPr>
-          <w:rFonts w:ascii="Times New Roman" w:hAnsi="Times New Roman" w:cs="Times New Roman"/>
-        </w:rPr>
-        <w:t>Figure 1: Example neural network</w:t>
-      </w:r>
+      <w:bookmarkStart w:id="0" w:name="_GoBack"/>
+      <w:bookmarkEnd w:id="0"/>
     </w:p>
     <w:p>
       <w:pPr>
@@ -330,55 +344,6 @@
             <wp:extent cx="5943600" cy="5454650"/>
             <wp:effectExtent l="0" t="0" r="0" b="0"/>
             <wp:docPr id="2" name="Picture 2"/>
-            <wp:cNvGraphicFramePr>
-              <a:graphicFrameLocks xmlns:a="http://schemas.openxmlformats.org/drawingml/2006/main" noChangeAspect="1"/>
-            </wp:cNvGraphicFramePr>
-            <a:graphic xmlns:a="http://schemas.openxmlformats.org/drawingml/2006/main">
-              <a:graphicData uri="http://schemas.openxmlformats.org/drawingml/2006/picture">
-                <pic:pic xmlns:pic="http://schemas.openxmlformats.org/drawingml/2006/picture">
-                  <pic:nvPicPr>
-                    <pic:cNvPr id="0" name=""/>
-                    <pic:cNvPicPr/>
-                  </pic:nvPicPr>
-                  <pic:blipFill>
-                    <a:blip r:embed="rId6"/>
-                    <a:stretch>
-                      <a:fillRect/>
-                    </a:stretch>
-                  </pic:blipFill>
-                  <pic:spPr>
-                    <a:xfrm>
-                      <a:off x="0" y="0"/>
-                      <a:ext cx="5943600" cy="5454650"/>
-                    </a:xfrm>
-                    <a:prstGeom prst="rect">
-                      <a:avLst/>
-                    </a:prstGeom>
-                  </pic:spPr>
-                </pic:pic>
-              </a:graphicData>
-            </a:graphic>
-          </wp:inline>
-        </w:drawing>
-      </w:r>
-      <w:r>
-        <w:rPr>
-          <w:noProof/>
-        </w:rPr>
-        <w:t xml:space="preserve"> </w:t>
-      </w:r>
-      <w:bookmarkStart w:id="0" w:name="_GoBack"/>
-      <w:bookmarkEnd w:id="0"/>
-      <w:r>
-        <w:rPr>
-          <w:noProof/>
-        </w:rPr>
-        <w:lastRenderedPageBreak/>
-        <w:drawing>
-          <wp:inline distT="0" distB="0" distL="0" distR="0" wp14:anchorId="3B05A3C4" wp14:editId="77BCBA97">
-            <wp:extent cx="5943600" cy="6924675"/>
-            <wp:effectExtent l="0" t="0" r="0" b="9525"/>
-            <wp:docPr id="4" name="Picture 4"/>
             <wp:cNvGraphicFramePr>
               <a:graphicFrameLocks xmlns:a="http://schemas.openxmlformats.org/drawingml/2006/main" noChangeAspect="1"/>
             </wp:cNvGraphicFramePr>
@@ -398,7 +363,7 @@
                   <pic:spPr>
                     <a:xfrm>
                       <a:off x="0" y="0"/>
-                      <a:ext cx="5943600" cy="6924675"/>
+                      <a:ext cx="5943600" cy="5454650"/>
                     </a:xfrm>
                     <a:prstGeom prst="rect">
                       <a:avLst/>
@@ -410,24 +375,22 @@
           </wp:inline>
         </w:drawing>
       </w:r>
-    </w:p>
-    <w:p>
-      <w:pPr>
-        <w:jc w:val="both"/>
+      <w:r>
         <w:rPr>
           <w:noProof/>
         </w:rPr>
-      </w:pPr>
+        <w:t xml:space="preserve"> </w:t>
+      </w:r>
       <w:r>
         <w:rPr>
           <w:noProof/>
         </w:rPr>
         <w:lastRenderedPageBreak/>
         <w:drawing>
-          <wp:inline distT="0" distB="0" distL="0" distR="0" wp14:anchorId="10AE0959" wp14:editId="2051E991">
-            <wp:extent cx="5610225" cy="3457575"/>
-            <wp:effectExtent l="0" t="0" r="9525" b="9525"/>
-            <wp:docPr id="3" name="Picture 3"/>
+          <wp:inline distT="0" distB="0" distL="0" distR="0" wp14:anchorId="3B05A3C4" wp14:editId="77BCBA97">
+            <wp:extent cx="5943600" cy="6924675"/>
+            <wp:effectExtent l="0" t="0" r="0" b="9525"/>
+            <wp:docPr id="4" name="Picture 4"/>
             <wp:cNvGraphicFramePr>
               <a:graphicFrameLocks xmlns:a="http://schemas.openxmlformats.org/drawingml/2006/main" noChangeAspect="1"/>
             </wp:cNvGraphicFramePr>
@@ -447,7 +410,7 @@
                   <pic:spPr>
                     <a:xfrm>
                       <a:off x="0" y="0"/>
-                      <a:ext cx="5610225" cy="3457575"/>
+                      <a:ext cx="5943600" cy="6924675"/>
                     </a:xfrm>
                     <a:prstGeom prst="rect">
                       <a:avLst/>
@@ -459,21 +422,24 @@
           </wp:inline>
         </w:drawing>
       </w:r>
-      <w:r>
+    </w:p>
+    <w:p>
+      <w:pPr>
+        <w:jc w:val="both"/>
         <w:rPr>
           <w:noProof/>
         </w:rPr>
-        <w:t xml:space="preserve"> </w:t>
-      </w:r>
+      </w:pPr>
       <w:r>
         <w:rPr>
           <w:noProof/>
         </w:rPr>
+        <w:lastRenderedPageBreak/>
         <w:drawing>
-          <wp:inline distT="0" distB="0" distL="0" distR="0" wp14:anchorId="72E2240B" wp14:editId="1F47129F">
-            <wp:extent cx="5915025" cy="2628900"/>
-            <wp:effectExtent l="0" t="0" r="9525" b="0"/>
-            <wp:docPr id="5" name="Picture 5"/>
+          <wp:inline distT="0" distB="0" distL="0" distR="0" wp14:anchorId="10AE0959" wp14:editId="2051E991">
+            <wp:extent cx="5610225" cy="3457575"/>
+            <wp:effectExtent l="0" t="0" r="9525" b="9525"/>
+            <wp:docPr id="3" name="Picture 3"/>
             <wp:cNvGraphicFramePr>
               <a:graphicFrameLocks xmlns:a="http://schemas.openxmlformats.org/drawingml/2006/main" noChangeAspect="1"/>
             </wp:cNvGraphicFramePr>
@@ -493,7 +459,7 @@
                   <pic:spPr>
                     <a:xfrm>
                       <a:off x="0" y="0"/>
-                      <a:ext cx="5915025" cy="2628900"/>
+                      <a:ext cx="5610225" cy="3457575"/>
                     </a:xfrm>
                     <a:prstGeom prst="rect">
                       <a:avLst/>
@@ -505,24 +471,21 @@
           </wp:inline>
         </w:drawing>
       </w:r>
-    </w:p>
-    <w:p>
-      <w:pPr>
-        <w:jc w:val="both"/>
-        <w:rPr>
-          <w:rFonts w:ascii="Times New Roman" w:hAnsi="Times New Roman" w:cs="Times New Roman"/>
-        </w:rPr>
-      </w:pPr>
       <w:r>
         <w:rPr>
           <w:noProof/>
         </w:rPr>
-        <w:lastRenderedPageBreak/>
+        <w:t xml:space="preserve"> </w:t>
+      </w:r>
+      <w:r>
+        <w:rPr>
+          <w:noProof/>
+        </w:rPr>
         <w:drawing>
-          <wp:inline distT="0" distB="0" distL="0" distR="0" wp14:anchorId="25A4B913" wp14:editId="5B0AC398">
-            <wp:extent cx="5943600" cy="4131310"/>
-            <wp:effectExtent l="0" t="0" r="0" b="2540"/>
-            <wp:docPr id="6" name="Picture 6"/>
+          <wp:inline distT="0" distB="0" distL="0" distR="0" wp14:anchorId="72E2240B" wp14:editId="1F47129F">
+            <wp:extent cx="5915025" cy="2628900"/>
+            <wp:effectExtent l="0" t="0" r="9525" b="0"/>
+            <wp:docPr id="5" name="Picture 5"/>
             <wp:cNvGraphicFramePr>
               <a:graphicFrameLocks xmlns:a="http://schemas.openxmlformats.org/drawingml/2006/main" noChangeAspect="1"/>
             </wp:cNvGraphicFramePr>
@@ -542,6 +505,55 @@
                   <pic:spPr>
                     <a:xfrm>
                       <a:off x="0" y="0"/>
+                      <a:ext cx="5915025" cy="2628900"/>
+                    </a:xfrm>
+                    <a:prstGeom prst="rect">
+                      <a:avLst/>
+                    </a:prstGeom>
+                  </pic:spPr>
+                </pic:pic>
+              </a:graphicData>
+            </a:graphic>
+          </wp:inline>
+        </w:drawing>
+      </w:r>
+    </w:p>
+    <w:p>
+      <w:pPr>
+        <w:jc w:val="both"/>
+        <w:rPr>
+          <w:rFonts w:ascii="Times New Roman" w:hAnsi="Times New Roman" w:cs="Times New Roman"/>
+        </w:rPr>
+      </w:pPr>
+      <w:r>
+        <w:rPr>
+          <w:noProof/>
+        </w:rPr>
+        <w:lastRenderedPageBreak/>
+        <w:drawing>
+          <wp:inline distT="0" distB="0" distL="0" distR="0" wp14:anchorId="25A4B913" wp14:editId="5B0AC398">
+            <wp:extent cx="5943600" cy="4131310"/>
+            <wp:effectExtent l="0" t="0" r="0" b="2540"/>
+            <wp:docPr id="6" name="Picture 6"/>
+            <wp:cNvGraphicFramePr>
+              <a:graphicFrameLocks xmlns:a="http://schemas.openxmlformats.org/drawingml/2006/main" noChangeAspect="1"/>
+            </wp:cNvGraphicFramePr>
+            <a:graphic xmlns:a="http://schemas.openxmlformats.org/drawingml/2006/main">
+              <a:graphicData uri="http://schemas.openxmlformats.org/drawingml/2006/picture">
+                <pic:pic xmlns:pic="http://schemas.openxmlformats.org/drawingml/2006/picture">
+                  <pic:nvPicPr>
+                    <pic:cNvPr id="0" name=""/>
+                    <pic:cNvPicPr/>
+                  </pic:nvPicPr>
+                  <pic:blipFill>
+                    <a:blip r:embed="rId11"/>
+                    <a:stretch>
+                      <a:fillRect/>
+                    </a:stretch>
+                  </pic:blipFill>
+                  <pic:spPr>
+                    <a:xfrm>
+                      <a:off x="0" y="0"/>
                       <a:ext cx="5943600" cy="4131310"/>
                     </a:xfrm>
                     <a:prstGeom prst="rect">
@@ -581,7 +593,7 @@
                     <pic:cNvPicPr/>
                   </pic:nvPicPr>
                   <pic:blipFill>
-                    <a:blip r:embed="rId11"/>
+                    <a:blip r:embed="rId12"/>
                     <a:stretch>
                       <a:fillRect/>
                     </a:stretch>

</xml_diff>